<commit_message>
add sing & guitar into non-science include
</commit_message>
<xml_diff>
--- a/non-science/include.docx
+++ b/non-science/include.docx
@@ -11,6 +11,136 @@
           <w:szCs w:val="24"/>
         </w:rPr>
       </w:pPr>
+      <w:r>
+        <w:rPr>
+          <w:rFonts w:ascii="Calibri" w:hAnsi="Calibri"/>
+          <w:sz w:val="24"/>
+          <w:szCs w:val="24"/>
+        </w:rPr>
+        <w:t>1.politics economy society culture</w:t>
+      </w:r>
+    </w:p>
+    <w:p>
+      <w:pPr>
+        <w:rPr>
+          <w:rFonts w:ascii="Calibri" w:hAnsi="Calibri"/>
+          <w:sz w:val="24"/>
+          <w:szCs w:val="24"/>
+        </w:rPr>
+      </w:pPr>
+      <w:r>
+        <w:rPr>
+          <w:rFonts w:ascii="Calibri" w:hAnsi="Calibri"/>
+          <w:sz w:val="24"/>
+          <w:szCs w:val="24"/>
+        </w:rPr>
+        <w:t>2.literature history philosophy art</w:t>
+      </w:r>
+    </w:p>
+    <w:p>
+      <w:pPr>
+        <w:rPr>
+          <w:rFonts w:ascii="Calibri" w:hAnsi="Calibri"/>
+          <w:sz w:val="24"/>
+          <w:szCs w:val="24"/>
+        </w:rPr>
+      </w:pPr>
+      <w:r>
+        <w:rPr>
+          <w:rFonts w:ascii="Calibri" w:hAnsi="Calibri"/>
+          <w:sz w:val="24"/>
+          <w:szCs w:val="24"/>
+        </w:rPr>
+        <w:t>3.electronics network communication</w:t>
+      </w:r>
+    </w:p>
+    <w:p>
+      <w:pPr>
+        <w:rPr>
+          <w:rFonts w:ascii="Calibri" w:hAnsi="Calibri"/>
+          <w:sz w:val="24"/>
+          <w:szCs w:val="24"/>
+        </w:rPr>
+      </w:pPr>
+    </w:p>
+    <w:p>
+      <w:pPr>
+        <w:rPr>
+          <w:rFonts w:ascii="Calibri" w:hAnsi="Calibri"/>
+          <w:sz w:val="24"/>
+          <w:szCs w:val="24"/>
+        </w:rPr>
+      </w:pPr>
+      <w:proofErr w:type="spellStart"/>
+      <w:r>
+        <w:rPr>
+          <w:rFonts w:ascii="Calibri" w:hAnsi="Calibri"/>
+          <w:sz w:val="24"/>
+          <w:szCs w:val="24"/>
+        </w:rPr>
+        <w:t>Knowledge&amp;Experience</w:t>
+      </w:r>
+      <w:proofErr w:type="spellEnd"/>
+      <w:r>
+        <w:rPr>
+          <w:rFonts w:ascii="Calibri" w:hAnsi="Calibri"/>
+          <w:sz w:val="24"/>
+          <w:szCs w:val="24"/>
+        </w:rPr>
+        <w:t xml:space="preserve"> - Ability</w:t>
+      </w:r>
+    </w:p>
+    <w:p>
+      <w:pPr>
+        <w:rPr>
+          <w:rFonts w:ascii="Calibri" w:hAnsi="Calibri"/>
+          <w:sz w:val="24"/>
+          <w:szCs w:val="24"/>
+        </w:rPr>
+      </w:pPr>
+    </w:p>
+    <w:p>
+      <w:pPr>
+        <w:rPr>
+          <w:rFonts w:ascii="Calibri" w:hAnsi="Calibri"/>
+          <w:sz w:val="24"/>
+          <w:szCs w:val="24"/>
+        </w:rPr>
+      </w:pPr>
+      <w:proofErr w:type="gramStart"/>
+      <w:r>
+        <w:rPr>
+          <w:rFonts w:ascii="Calibri" w:hAnsi="Calibri"/>
+          <w:sz w:val="24"/>
+          <w:szCs w:val="24"/>
+        </w:rPr>
+        <w:t>leaders</w:t>
+      </w:r>
+      <w:r>
+        <w:rPr>
+          <w:rFonts w:ascii="Calibri" w:hAnsi="Calibri"/>
+          <w:sz w:val="24"/>
+          <w:szCs w:val="24"/>
+        </w:rPr>
+        <w:t>hip  executive</w:t>
+      </w:r>
+      <w:proofErr w:type="gramEnd"/>
+      <w:r>
+        <w:rPr>
+          <w:rFonts w:ascii="Calibri" w:hAnsi="Calibri"/>
+          <w:sz w:val="24"/>
+          <w:szCs w:val="24"/>
+        </w:rPr>
+        <w:t xml:space="preserve">  presentation</w:t>
+      </w:r>
+      <w:r>
+        <w:rPr>
+          <w:rFonts w:ascii="Calibri" w:hAnsi="Calibri"/>
+          <w:sz w:val="24"/>
+          <w:szCs w:val="24"/>
+        </w:rPr>
+        <w:t>(writing &amp; sp</w:t>
+      </w:r>
       <w:bookmarkStart w:id="0" w:name="_GoBack"/>
       <w:bookmarkEnd w:id="0"/>
       <w:r>
@@ -19,41 +149,201 @@
           <w:sz w:val="24"/>
           <w:szCs w:val="24"/>
         </w:rPr>
-        <w:t>1.politics economy society culture</w:t>
-      </w:r>
-    </w:p>
-    <w:p>
-      <w:pPr>
-        <w:rPr>
-          <w:rFonts w:ascii="Calibri" w:hAnsi="Calibri"/>
-          <w:sz w:val="24"/>
-          <w:szCs w:val="24"/>
-        </w:rPr>
-      </w:pPr>
-      <w:r>
-        <w:rPr>
-          <w:rFonts w:ascii="Calibri" w:hAnsi="Calibri"/>
-          <w:sz w:val="24"/>
-          <w:szCs w:val="24"/>
-        </w:rPr>
-        <w:t>2.literature history philosophy art</w:t>
-      </w:r>
-    </w:p>
-    <w:p>
-      <w:pPr>
-        <w:rPr>
-          <w:rFonts w:ascii="Calibri" w:hAnsi="Calibri"/>
-          <w:sz w:val="24"/>
-          <w:szCs w:val="24"/>
-        </w:rPr>
-      </w:pPr>
-      <w:r>
-        <w:rPr>
-          <w:rFonts w:ascii="Calibri" w:hAnsi="Calibri"/>
-          <w:sz w:val="24"/>
-          <w:szCs w:val="24"/>
-        </w:rPr>
-        <w:t>3.electronics network communication</w:t>
+        <w:t>eaking)</w:t>
+      </w:r>
+      <w:r>
+        <w:rPr>
+          <w:rFonts w:ascii="Calibri" w:hAnsi="Calibri"/>
+          <w:sz w:val="24"/>
+          <w:szCs w:val="24"/>
+        </w:rPr>
+        <w:t xml:space="preserve">  sing &amp; guitar</w:t>
+      </w:r>
+    </w:p>
+    <w:p>
+      <w:pPr>
+        <w:rPr>
+          <w:rFonts w:ascii="Calibri" w:hAnsi="Calibri"/>
+          <w:sz w:val="24"/>
+          <w:szCs w:val="24"/>
+        </w:rPr>
+      </w:pPr>
+    </w:p>
+    <w:p>
+      <w:pPr>
+        <w:rPr>
+          <w:rFonts w:ascii="Calibri" w:hAnsi="Calibri"/>
+          <w:sz w:val="24"/>
+          <w:szCs w:val="24"/>
+        </w:rPr>
+      </w:pPr>
+      <w:r>
+        <w:rPr>
+          <w:rFonts w:ascii="Calibri" w:hAnsi="Calibri"/>
+          <w:sz w:val="24"/>
+          <w:szCs w:val="24"/>
+        </w:rPr>
+        <w:t>organization - department agency unit - branch division - role position</w:t>
+      </w:r>
+    </w:p>
+    <w:p>
+      <w:pPr>
+        <w:rPr>
+          <w:rFonts w:ascii="Calibri" w:hAnsi="Calibri"/>
+          <w:sz w:val="24"/>
+          <w:szCs w:val="24"/>
+        </w:rPr>
+      </w:pPr>
+      <w:r>
+        <w:rPr>
+          <w:rFonts w:ascii="Calibri" w:hAnsi="Calibri"/>
+          <w:sz w:val="24"/>
+          <w:szCs w:val="24"/>
+        </w:rPr>
+        <w:t>selection appointment</w:t>
+      </w:r>
+    </w:p>
+    <w:p>
+      <w:pPr>
+        <w:rPr>
+          <w:rFonts w:ascii="Calibri" w:hAnsi="Calibri"/>
+          <w:sz w:val="24"/>
+          <w:szCs w:val="24"/>
+        </w:rPr>
+      </w:pPr>
+    </w:p>
+    <w:p>
+      <w:pPr>
+        <w:rPr>
+          <w:rFonts w:ascii="Calibri" w:hAnsi="Calibri"/>
+          <w:sz w:val="24"/>
+          <w:szCs w:val="24"/>
+        </w:rPr>
+      </w:pPr>
+      <w:r>
+        <w:rPr>
+          <w:rFonts w:ascii="Calibri" w:hAnsi="Calibri"/>
+          <w:sz w:val="24"/>
+          <w:szCs w:val="24"/>
+        </w:rPr>
+        <w:t>time - location - activity/transportation/lodging/restaurant - expense</w:t>
+      </w:r>
+    </w:p>
+    <w:p>
+      <w:pPr>
+        <w:rPr>
+          <w:rFonts w:ascii="Calibri" w:hAnsi="Calibri"/>
+          <w:sz w:val="24"/>
+          <w:szCs w:val="24"/>
+        </w:rPr>
+      </w:pPr>
+    </w:p>
+    <w:p>
+      <w:pPr>
+        <w:rPr>
+          <w:rFonts w:ascii="Calibri" w:hAnsi="Calibri"/>
+          <w:sz w:val="24"/>
+          <w:szCs w:val="24"/>
+        </w:rPr>
+      </w:pPr>
+      <w:r>
+        <w:rPr>
+          <w:rFonts w:ascii="Calibri" w:hAnsi="Calibri" w:hint="eastAsia"/>
+          <w:sz w:val="24"/>
+          <w:szCs w:val="24"/>
+        </w:rPr>
+        <w:t>government NGO</w:t>
+      </w:r>
+    </w:p>
+    <w:p>
+      <w:pPr>
+        <w:rPr>
+          <w:rFonts w:ascii="Calibri" w:hAnsi="Calibri"/>
+          <w:sz w:val="24"/>
+          <w:szCs w:val="24"/>
+        </w:rPr>
+      </w:pPr>
+      <w:r>
+        <w:rPr>
+          <w:rFonts w:ascii="Calibri" w:hAnsi="Calibri"/>
+          <w:sz w:val="24"/>
+          <w:szCs w:val="24"/>
+        </w:rPr>
+        <w:t xml:space="preserve">construct </w:t>
+      </w:r>
+      <w:r>
+        <w:rPr>
+          <w:rFonts w:ascii="Calibri" w:hAnsi="Calibri" w:hint="eastAsia"/>
+          <w:sz w:val="24"/>
+          <w:szCs w:val="24"/>
+        </w:rPr>
+        <w:t>-&gt;</w:t>
+      </w:r>
+      <w:r>
+        <w:rPr>
+          <w:rFonts w:ascii="Calibri" w:hAnsi="Calibri"/>
+          <w:sz w:val="24"/>
+          <w:szCs w:val="24"/>
+        </w:rPr>
+        <w:t xml:space="preserve"> product </w:t>
+      </w:r>
+      <w:r>
+        <w:rPr>
+          <w:rFonts w:ascii="Calibri" w:hAnsi="Calibri" w:hint="eastAsia"/>
+          <w:sz w:val="24"/>
+          <w:szCs w:val="24"/>
+        </w:rPr>
+        <w:t>-&gt;</w:t>
+      </w:r>
+      <w:r>
+        <w:rPr>
+          <w:rFonts w:ascii="Calibri" w:hAnsi="Calibri"/>
+          <w:sz w:val="24"/>
+          <w:szCs w:val="24"/>
+        </w:rPr>
+        <w:t xml:space="preserve"> operate</w:t>
+      </w:r>
+    </w:p>
+    <w:p>
+      <w:pPr>
+        <w:rPr>
+          <w:rFonts w:ascii="Calibri" w:hAnsi="Calibri"/>
+          <w:sz w:val="24"/>
+          <w:szCs w:val="24"/>
+        </w:rPr>
+      </w:pPr>
+    </w:p>
+    <w:p>
+      <w:pPr>
+        <w:rPr>
+          <w:rFonts w:ascii="Calibri" w:hAnsi="Calibri"/>
+          <w:sz w:val="24"/>
+          <w:szCs w:val="24"/>
+        </w:rPr>
+      </w:pPr>
+      <w:r>
+        <w:rPr>
+          <w:rFonts w:ascii="Calibri" w:hAnsi="Calibri"/>
+          <w:sz w:val="24"/>
+          <w:szCs w:val="24"/>
+        </w:rPr>
+        <w:t xml:space="preserve">asset - currency </w:t>
+      </w:r>
+      <w:r>
+        <w:rPr>
+          <w:rFonts w:ascii="Calibri" w:hAnsi="Calibri"/>
+          <w:sz w:val="24"/>
+          <w:szCs w:val="24"/>
+        </w:rPr>
+        <w:t>securities</w:t>
+      </w:r>
+      <w:r>
+        <w:rPr>
+          <w:rFonts w:ascii="Calibri" w:hAnsi="Calibri"/>
+          <w:sz w:val="24"/>
+          <w:szCs w:val="24"/>
+        </w:rPr>
+        <w:t xml:space="preserve"> real</w:t>
       </w:r>
     </w:p>
     <w:p>
@@ -80,7 +370,23 @@
           <w:sz w:val="24"/>
           <w:szCs w:val="24"/>
         </w:rPr>
-        <w:t>Knowledge&amp;Experience</w:t>
+        <w:t>tra</w:t>
+      </w:r>
+      <w:r>
+        <w:rPr>
+          <w:rFonts w:ascii="Calibri" w:hAnsi="Calibri"/>
+          <w:sz w:val="24"/>
+          <w:szCs w:val="24"/>
+        </w:rPr>
+        <w:t>n</w:t>
+      </w:r>
+      <w:r>
+        <w:rPr>
+          <w:rFonts w:ascii="Calibri" w:hAnsi="Calibri"/>
+          <w:sz w:val="24"/>
+          <w:szCs w:val="24"/>
+        </w:rPr>
+        <w:t>ditional</w:t>
       </w:r>
       <w:proofErr w:type="spellEnd"/>
       <w:r>
@@ -89,286 +395,6 @@
           <w:sz w:val="24"/>
           <w:szCs w:val="24"/>
         </w:rPr>
-        <w:t xml:space="preserve"> - Ability</w:t>
-      </w:r>
-    </w:p>
-    <w:p>
-      <w:pPr>
-        <w:rPr>
-          <w:rFonts w:ascii="Calibri" w:hAnsi="Calibri"/>
-          <w:sz w:val="24"/>
-          <w:szCs w:val="24"/>
-        </w:rPr>
-      </w:pPr>
-    </w:p>
-    <w:p>
-      <w:pPr>
-        <w:rPr>
-          <w:rFonts w:ascii="Calibri" w:hAnsi="Calibri"/>
-          <w:sz w:val="24"/>
-          <w:szCs w:val="24"/>
-        </w:rPr>
-      </w:pPr>
-      <w:r>
-        <w:rPr>
-          <w:rFonts w:ascii="Calibri" w:hAnsi="Calibri"/>
-          <w:sz w:val="24"/>
-          <w:szCs w:val="24"/>
-        </w:rPr>
-        <w:t>leaders</w:t>
-      </w:r>
-      <w:r>
-        <w:rPr>
-          <w:rFonts w:ascii="Calibri" w:hAnsi="Calibri"/>
-          <w:sz w:val="24"/>
-          <w:szCs w:val="24"/>
-        </w:rPr>
-        <w:t>hip  executive  presentation</w:t>
-      </w:r>
-      <w:r>
-        <w:rPr>
-          <w:rFonts w:ascii="Calibri" w:hAnsi="Calibri"/>
-          <w:sz w:val="24"/>
-          <w:szCs w:val="24"/>
-        </w:rPr>
-        <w:t>(writing &amp; speaking)</w:t>
-      </w:r>
-    </w:p>
-    <w:p>
-      <w:pPr>
-        <w:rPr>
-          <w:rFonts w:ascii="Calibri" w:hAnsi="Calibri"/>
-          <w:sz w:val="24"/>
-          <w:szCs w:val="24"/>
-        </w:rPr>
-      </w:pPr>
-    </w:p>
-    <w:p>
-      <w:pPr>
-        <w:rPr>
-          <w:rFonts w:ascii="Calibri" w:hAnsi="Calibri"/>
-          <w:sz w:val="24"/>
-          <w:szCs w:val="24"/>
-        </w:rPr>
-      </w:pPr>
-      <w:r>
-        <w:rPr>
-          <w:rFonts w:ascii="Calibri" w:hAnsi="Calibri"/>
-          <w:sz w:val="24"/>
-          <w:szCs w:val="24"/>
-        </w:rPr>
-        <w:t>organization - department agency unit - branch division - role position</w:t>
-      </w:r>
-    </w:p>
-    <w:p>
-      <w:pPr>
-        <w:rPr>
-          <w:rFonts w:ascii="Calibri" w:hAnsi="Calibri"/>
-          <w:sz w:val="24"/>
-          <w:szCs w:val="24"/>
-        </w:rPr>
-      </w:pPr>
-      <w:r>
-        <w:rPr>
-          <w:rFonts w:ascii="Calibri" w:hAnsi="Calibri"/>
-          <w:sz w:val="24"/>
-          <w:szCs w:val="24"/>
-        </w:rPr>
-        <w:t>selection appointment</w:t>
-      </w:r>
-    </w:p>
-    <w:p>
-      <w:pPr>
-        <w:rPr>
-          <w:rFonts w:ascii="Calibri" w:hAnsi="Calibri"/>
-          <w:sz w:val="24"/>
-          <w:szCs w:val="24"/>
-        </w:rPr>
-      </w:pPr>
-    </w:p>
-    <w:p>
-      <w:pPr>
-        <w:rPr>
-          <w:rFonts w:ascii="Calibri" w:hAnsi="Calibri"/>
-          <w:sz w:val="24"/>
-          <w:szCs w:val="24"/>
-        </w:rPr>
-      </w:pPr>
-      <w:r>
-        <w:rPr>
-          <w:rFonts w:ascii="Calibri" w:hAnsi="Calibri"/>
-          <w:sz w:val="24"/>
-          <w:szCs w:val="24"/>
-        </w:rPr>
-        <w:t>time - location - activity/transportation/lodging/restaurant - expense</w:t>
-      </w:r>
-    </w:p>
-    <w:p>
-      <w:pPr>
-        <w:rPr>
-          <w:rFonts w:ascii="Calibri" w:hAnsi="Calibri"/>
-          <w:sz w:val="24"/>
-          <w:szCs w:val="24"/>
-        </w:rPr>
-      </w:pPr>
-    </w:p>
-    <w:p>
-      <w:pPr>
-        <w:rPr>
-          <w:rFonts w:ascii="Calibri" w:hAnsi="Calibri" w:hint="eastAsia"/>
-          <w:sz w:val="24"/>
-          <w:szCs w:val="24"/>
-        </w:rPr>
-      </w:pPr>
-      <w:r>
-        <w:rPr>
-          <w:rFonts w:ascii="Calibri" w:hAnsi="Calibri" w:hint="eastAsia"/>
-          <w:sz w:val="24"/>
-          <w:szCs w:val="24"/>
-        </w:rPr>
-        <w:t>government NGO</w:t>
-      </w:r>
-    </w:p>
-    <w:p>
-      <w:pPr>
-        <w:rPr>
-          <w:rFonts w:ascii="Calibri" w:hAnsi="Calibri"/>
-          <w:sz w:val="24"/>
-          <w:szCs w:val="24"/>
-        </w:rPr>
-      </w:pPr>
-      <w:r>
-        <w:rPr>
-          <w:rFonts w:ascii="Calibri" w:hAnsi="Calibri"/>
-          <w:sz w:val="24"/>
-          <w:szCs w:val="24"/>
-        </w:rPr>
-        <w:t xml:space="preserve">construct </w:t>
-      </w:r>
-      <w:r>
-        <w:rPr>
-          <w:rFonts w:ascii="Calibri" w:hAnsi="Calibri" w:hint="eastAsia"/>
-          <w:sz w:val="24"/>
-          <w:szCs w:val="24"/>
-        </w:rPr>
-        <w:t>-&gt;</w:t>
-      </w:r>
-      <w:r>
-        <w:rPr>
-          <w:rFonts w:ascii="Calibri" w:hAnsi="Calibri"/>
-          <w:sz w:val="24"/>
-          <w:szCs w:val="24"/>
-        </w:rPr>
-        <w:t xml:space="preserve"> product </w:t>
-      </w:r>
-      <w:r>
-        <w:rPr>
-          <w:rFonts w:ascii="Calibri" w:hAnsi="Calibri" w:hint="eastAsia"/>
-          <w:sz w:val="24"/>
-          <w:szCs w:val="24"/>
-        </w:rPr>
-        <w:t>-&gt;</w:t>
-      </w:r>
-      <w:r>
-        <w:rPr>
-          <w:rFonts w:ascii="Calibri" w:hAnsi="Calibri"/>
-          <w:sz w:val="24"/>
-          <w:szCs w:val="24"/>
-        </w:rPr>
-        <w:t xml:space="preserve"> operate</w:t>
-      </w:r>
-    </w:p>
-    <w:p>
-      <w:pPr>
-        <w:rPr>
-          <w:rFonts w:ascii="Calibri" w:hAnsi="Calibri"/>
-          <w:sz w:val="24"/>
-          <w:szCs w:val="24"/>
-        </w:rPr>
-      </w:pPr>
-    </w:p>
-    <w:p>
-      <w:pPr>
-        <w:rPr>
-          <w:rFonts w:ascii="Calibri" w:hAnsi="Calibri"/>
-          <w:sz w:val="24"/>
-          <w:szCs w:val="24"/>
-        </w:rPr>
-      </w:pPr>
-      <w:r>
-        <w:rPr>
-          <w:rFonts w:ascii="Calibri" w:hAnsi="Calibri"/>
-          <w:sz w:val="24"/>
-          <w:szCs w:val="24"/>
-        </w:rPr>
-        <w:t xml:space="preserve">asset - currency </w:t>
-      </w:r>
-      <w:r>
-        <w:rPr>
-          <w:rFonts w:ascii="Calibri" w:hAnsi="Calibri"/>
-          <w:sz w:val="24"/>
-          <w:szCs w:val="24"/>
-        </w:rPr>
-        <w:t>securities</w:t>
-      </w:r>
-      <w:r>
-        <w:rPr>
-          <w:rFonts w:ascii="Calibri" w:hAnsi="Calibri"/>
-          <w:sz w:val="24"/>
-          <w:szCs w:val="24"/>
-        </w:rPr>
-        <w:t xml:space="preserve"> real</w:t>
-      </w:r>
-    </w:p>
-    <w:p>
-      <w:pPr>
-        <w:rPr>
-          <w:rFonts w:ascii="Calibri" w:hAnsi="Calibri"/>
-          <w:sz w:val="24"/>
-          <w:szCs w:val="24"/>
-        </w:rPr>
-      </w:pPr>
-    </w:p>
-    <w:p>
-      <w:pPr>
-        <w:rPr>
-          <w:rFonts w:ascii="Calibri" w:hAnsi="Calibri"/>
-          <w:sz w:val="24"/>
-          <w:szCs w:val="24"/>
-        </w:rPr>
-      </w:pPr>
-      <w:proofErr w:type="spellStart"/>
-      <w:r>
-        <w:rPr>
-          <w:rFonts w:ascii="Calibri" w:hAnsi="Calibri"/>
-          <w:sz w:val="24"/>
-          <w:szCs w:val="24"/>
-        </w:rPr>
-        <w:t>tra</w:t>
-      </w:r>
-      <w:r>
-        <w:rPr>
-          <w:rFonts w:ascii="Calibri" w:hAnsi="Calibri"/>
-          <w:sz w:val="24"/>
-          <w:szCs w:val="24"/>
-        </w:rPr>
-        <w:t>n</w:t>
-      </w:r>
-      <w:r>
-        <w:rPr>
-          <w:rFonts w:ascii="Calibri" w:hAnsi="Calibri"/>
-          <w:sz w:val="24"/>
-          <w:szCs w:val="24"/>
-        </w:rPr>
-        <w:t>ditional</w:t>
-      </w:r>
-      <w:proofErr w:type="spellEnd"/>
-      <w:r>
-        <w:rPr>
-          <w:rFonts w:ascii="Calibri" w:hAnsi="Calibri"/>
-          <w:sz w:val="24"/>
-          <w:szCs w:val="24"/>
-        </w:rPr>
         <w:t xml:space="preserve"> bank business - transaction password / inquiry password</w:t>
       </w:r>
     </w:p>
@@ -450,7 +476,7 @@
     <w:p>
       <w:pPr>
         <w:rPr>
-          <w:rFonts w:ascii="Calibri" w:hAnsi="Calibri" w:hint="eastAsia"/>
+          <w:rFonts w:ascii="Calibri" w:hAnsi="Calibri"/>
           <w:sz w:val="22"/>
           <w:szCs w:val="24"/>
         </w:rPr>
@@ -653,12 +679,17 @@
   </w:style>
   <w:style w:type="character" w:default="1" w:styleId="DefaultParagraphFont">
     <w:name w:val="Default Paragraph Font"/>
+    <w:uiPriority w:val="1"/>
+    <w:semiHidden/>
+    <w:unhideWhenUsed/>
   </w:style>
   <w:style w:type="table" w:default="1" w:styleId="TableNormal">
     <w:name w:val="Normal Table"/>
     <w:uiPriority w:val="99"/>
+    <w:semiHidden/>
     <w:unhideWhenUsed/>
     <w:tblPr>
+      <w:tblInd w:w="0" w:type="dxa"/>
       <w:tblCellMar>
         <w:top w:w="0" w:type="dxa"/>
         <w:left w:w="108" w:type="dxa"/>
@@ -874,12 +905,17 @@
   </w:style>
   <w:style w:type="character" w:default="1" w:styleId="DefaultParagraphFont">
     <w:name w:val="Default Paragraph Font"/>
+    <w:uiPriority w:val="1"/>
+    <w:semiHidden/>
+    <w:unhideWhenUsed/>
   </w:style>
   <w:style w:type="table" w:default="1" w:styleId="TableNormal">
     <w:name w:val="Normal Table"/>
     <w:uiPriority w:val="99"/>
+    <w:semiHidden/>
     <w:unhideWhenUsed/>
     <w:tblPr>
+      <w:tblInd w:w="0" w:type="dxa"/>
       <w:tblCellMar>
         <w:top w:w="0" w:type="dxa"/>
         <w:left w:w="108" w:type="dxa"/>

</xml_diff>